<commit_message>
CV - pdf/docx atualizados
</commit_message>
<xml_diff>
--- a/public/assets/CV-ISAQUE_BATISTA_DE_OLIVEIRA.docx
+++ b/public/assets/CV-ISAQUE_BATISTA_DE_OLIVEIRA.docx
@@ -231,115 +231,149 @@
           <w:sz w:val="18"/>
           <w:shd w:fill="auto" w:val="clear"/>
         </w:rPr>
-        <w:t xml:space="preserve">       </w:t>
-      </w:r>
-    </w:p>
-    <w:p>
-      <w:pPr>
-        <w:spacing w:before="0" w:after="0" w:line="240"/>
-        <w:ind w:right="0" w:left="0" w:firstLine="0"/>
-        <w:jc w:val="left"/>
-        <w:rPr>
-          <w:rFonts w:ascii="Calibri" w:hAnsi="Calibri" w:cs="Calibri" w:eastAsia="Calibri"/>
-          <w:color w:val="auto"/>
-          <w:spacing w:val="0"/>
-          <w:position w:val="0"/>
-          <w:sz w:val="20"/>
-          <w:shd w:fill="auto" w:val="clear"/>
-        </w:rPr>
-      </w:pPr>
-    </w:p>
-    <w:p>
-      <w:pPr>
-        <w:spacing w:before="0" w:after="0" w:line="240"/>
-        <w:ind w:right="0" w:left="1860" w:firstLine="0"/>
-        <w:jc w:val="left"/>
-        <w:rPr>
-          <w:rFonts w:ascii="Courier New" w:hAnsi="Courier New" w:cs="Courier New" w:eastAsia="Courier New"/>
-          <w:color w:val="auto"/>
-          <w:spacing w:val="0"/>
-          <w:position w:val="0"/>
-          <w:sz w:val="20"/>
-          <w:shd w:fill="auto" w:val="clear"/>
-        </w:rPr>
-      </w:pPr>
-      <w:r>
-        <w:rPr>
-          <w:rFonts w:ascii="Courier New" w:hAnsi="Courier New" w:cs="Courier New" w:eastAsia="Courier New"/>
-          <w:color w:val="auto"/>
-          <w:spacing w:val="0"/>
-          <w:position w:val="0"/>
-          <w:sz w:val="9"/>
-          <w:shd w:fill="auto" w:val="clear"/>
-        </w:rPr>
-        <w:t xml:space="preserve">  </w:t>
-      </w:r>
-    </w:p>
-    <w:p>
-      <w:pPr>
-        <w:spacing w:before="0" w:after="0" w:line="240"/>
-        <w:ind w:right="0" w:left="0" w:firstLine="0"/>
-        <w:jc w:val="left"/>
-        <w:rPr>
-          <w:rFonts w:ascii="Calibri" w:hAnsi="Calibri" w:cs="Calibri" w:eastAsia="Calibri"/>
-          <w:color w:val="auto"/>
-          <w:spacing w:val="0"/>
-          <w:position w:val="0"/>
-          <w:sz w:val="20"/>
-          <w:shd w:fill="auto" w:val="clear"/>
-        </w:rPr>
-      </w:pPr>
-    </w:p>
-    <w:p>
-      <w:pPr>
-        <w:spacing w:before="0" w:after="0" w:line="240"/>
-        <w:ind w:right="0" w:left="0" w:firstLine="0"/>
-        <w:jc w:val="left"/>
-        <w:rPr>
-          <w:rFonts w:ascii="Arial" w:hAnsi="Arial" w:cs="Arial" w:eastAsia="Arial"/>
-          <w:color w:val="auto"/>
-          <w:spacing w:val="0"/>
-          <w:position w:val="0"/>
-          <w:sz w:val="20"/>
-          <w:shd w:fill="auto" w:val="clear"/>
-        </w:rPr>
-      </w:pPr>
-      <w:r>
-        <w:rPr>
-          <w:rFonts w:ascii="Arial" w:hAnsi="Arial" w:cs="Arial" w:eastAsia="Arial"/>
-          <w:b/>
-          <w:color w:val="auto"/>
-          <w:spacing w:val="0"/>
-          <w:position w:val="0"/>
-          <w:sz w:val="22"/>
-          <w:shd w:fill="auto" w:val="clear"/>
-        </w:rPr>
-        <w:t xml:space="preserve">DESENVOLVEDOR FRONT-END</w:t>
-      </w:r>
-    </w:p>
-    <w:p>
-      <w:pPr>
-        <w:spacing w:before="0" w:after="0" w:line="240"/>
-        <w:ind w:right="0" w:left="0" w:firstLine="0"/>
-        <w:jc w:val="left"/>
-        <w:rPr>
-          <w:rFonts w:ascii="Calibri" w:hAnsi="Calibri" w:cs="Calibri" w:eastAsia="Calibri"/>
-          <w:color w:val="auto"/>
-          <w:spacing w:val="0"/>
-          <w:position w:val="0"/>
-          <w:sz w:val="20"/>
-          <w:shd w:fill="auto" w:val="clear"/>
-        </w:rPr>
-      </w:pPr>
-      <w:r>
-        <w:object w:dxaOrig="10285" w:dyaOrig="20">
-          <v:rect xmlns:o="urn:schemas-microsoft-com:office:office" xmlns:v="urn:schemas-microsoft-com:vml" id="rectole0000000004" style="width:514.250000pt;height:1.000000pt" o:preferrelative="t" o:ole="">
+        <w:t xml:space="preserve">   </w:t>
+      </w:r>
+      <w:r>
+        <w:object w:dxaOrig="141" w:dyaOrig="141">
+          <v:rect xmlns:o="urn:schemas-microsoft-com:office:office" xmlns:v="urn:schemas-microsoft-com:vml" id="rectole0000000004" style="width:7.050000pt;height:7.050000pt" o:preferrelative="t" o:ole="">
             <o:lock v:ext="edit"/>
             <v:imagedata xmlns:r="http://schemas.openxmlformats.org/officeDocument/2006/relationships" r:id="docRId12" o:title=""/>
           </v:rect>
           <o:OLEObject xmlns:r="http://schemas.openxmlformats.org/officeDocument/2006/relationships" xmlns:o="urn:schemas-microsoft-com:office:office" Type="Embed" ProgID="StaticMetafile" DrawAspect="Content" ObjectID="0000000004" ShapeID="rectole0000000004" r:id="docRId11"/>
         </w:object>
       </w:r>
+      <w:r>
+        <w:rPr>
+          <w:rFonts w:ascii="Arial" w:hAnsi="Arial" w:cs="Arial" w:eastAsia="Arial"/>
+          <w:color w:val="auto"/>
+          <w:spacing w:val="0"/>
+          <w:position w:val="0"/>
+          <w:sz w:val="18"/>
+          <w:shd w:fill="auto" w:val="clear"/>
+        </w:rPr>
+        <w:t xml:space="preserve"> </w:t>
+      </w:r>
+      <w:hyperlink xmlns:r="http://schemas.openxmlformats.org/officeDocument/2006/relationships" r:id="docRId13">
+        <w:r>
+          <w:rPr>
+            <w:rFonts w:ascii="Calibri" w:hAnsi="Calibri" w:cs="Calibri" w:eastAsia="Calibri"/>
+            <w:color w:val="0000FF"/>
+            <w:spacing w:val="0"/>
+            <w:position w:val="0"/>
+            <w:sz w:val="18"/>
+            <w:u w:val="single"/>
+            <w:shd w:fill="auto" w:val="clear"/>
+          </w:rPr>
+          <w:t xml:space="preserve">Portfólio</w:t>
+        </w:r>
+      </w:hyperlink>
+    </w:p>
+    <w:p>
+      <w:pPr>
+        <w:spacing w:before="0" w:after="0" w:line="240"/>
+        <w:ind w:right="0" w:left="0" w:firstLine="0"/>
+        <w:jc w:val="left"/>
+        <w:rPr>
+          <w:rFonts w:ascii="Calibri" w:hAnsi="Calibri" w:cs="Calibri" w:eastAsia="Calibri"/>
+          <w:color w:val="auto"/>
+          <w:spacing w:val="0"/>
+          <w:position w:val="0"/>
+          <w:sz w:val="20"/>
+          <w:shd w:fill="auto" w:val="clear"/>
+        </w:rPr>
+      </w:pPr>
+    </w:p>
+    <w:p>
+      <w:pPr>
+        <w:spacing w:before="0" w:after="0" w:line="240"/>
+        <w:ind w:right="0" w:left="1860" w:firstLine="0"/>
+        <w:jc w:val="left"/>
+        <w:rPr>
+          <w:rFonts w:ascii="Courier New" w:hAnsi="Courier New" w:cs="Courier New" w:eastAsia="Courier New"/>
+          <w:color w:val="auto"/>
+          <w:spacing w:val="0"/>
+          <w:position w:val="0"/>
+          <w:sz w:val="20"/>
+          <w:shd w:fill="auto" w:val="clear"/>
+        </w:rPr>
+      </w:pPr>
+      <w:r>
+        <w:rPr>
+          <w:rFonts w:ascii="Courier New" w:hAnsi="Courier New" w:cs="Courier New" w:eastAsia="Courier New"/>
+          <w:color w:val="auto"/>
+          <w:spacing w:val="0"/>
+          <w:position w:val="0"/>
+          <w:sz w:val="9"/>
+          <w:shd w:fill="auto" w:val="clear"/>
+        </w:rPr>
+        <w:t xml:space="preserve">  </w:t>
+      </w:r>
+    </w:p>
+    <w:p>
+      <w:pPr>
+        <w:spacing w:before="0" w:after="0" w:line="240"/>
+        <w:ind w:right="0" w:left="0" w:firstLine="0"/>
+        <w:jc w:val="left"/>
+        <w:rPr>
+          <w:rFonts w:ascii="Calibri" w:hAnsi="Calibri" w:cs="Calibri" w:eastAsia="Calibri"/>
+          <w:color w:val="auto"/>
+          <w:spacing w:val="0"/>
+          <w:position w:val="0"/>
+          <w:sz w:val="20"/>
+          <w:shd w:fill="auto" w:val="clear"/>
+        </w:rPr>
+      </w:pPr>
+    </w:p>
+    <w:p>
+      <w:pPr>
+        <w:spacing w:before="0" w:after="0" w:line="240"/>
+        <w:ind w:right="0" w:left="0" w:firstLine="0"/>
+        <w:jc w:val="left"/>
+        <w:rPr>
+          <w:rFonts w:ascii="Arial" w:hAnsi="Arial" w:cs="Arial" w:eastAsia="Arial"/>
+          <w:color w:val="auto"/>
+          <w:spacing w:val="0"/>
+          <w:position w:val="0"/>
+          <w:sz w:val="20"/>
+          <w:shd w:fill="auto" w:val="clear"/>
+        </w:rPr>
+      </w:pPr>
+      <w:r>
+        <w:rPr>
+          <w:rFonts w:ascii="Arial" w:hAnsi="Arial" w:cs="Arial" w:eastAsia="Arial"/>
+          <w:b/>
+          <w:color w:val="auto"/>
+          <w:spacing w:val="0"/>
+          <w:position w:val="0"/>
+          <w:sz w:val="22"/>
+          <w:shd w:fill="auto" w:val="clear"/>
+        </w:rPr>
+        <w:t xml:space="preserve">DESENVOLVEDOR FRONT-END</w:t>
+      </w:r>
+    </w:p>
+    <w:p>
+      <w:pPr>
+        <w:spacing w:before="0" w:after="0" w:line="240"/>
+        <w:ind w:right="0" w:left="0" w:firstLine="0"/>
+        <w:jc w:val="left"/>
+        <w:rPr>
+          <w:rFonts w:ascii="Calibri" w:hAnsi="Calibri" w:cs="Calibri" w:eastAsia="Calibri"/>
+          <w:color w:val="auto"/>
+          <w:spacing w:val="0"/>
+          <w:position w:val="0"/>
+          <w:sz w:val="20"/>
+          <w:shd w:fill="auto" w:val="clear"/>
+        </w:rPr>
+      </w:pPr>
+      <w:r>
+        <w:object w:dxaOrig="10792" w:dyaOrig="20">
+          <v:rect xmlns:o="urn:schemas-microsoft-com:office:office" xmlns:v="urn:schemas-microsoft-com:vml" id="rectole0000000005" style="width:539.600000pt;height:1.000000pt" o:preferrelative="t" o:ole="">
+            <o:lock v:ext="edit"/>
+            <v:imagedata xmlns:r="http://schemas.openxmlformats.org/officeDocument/2006/relationships" r:id="docRId15" o:title=""/>
+          </v:rect>
+          <o:OLEObject xmlns:r="http://schemas.openxmlformats.org/officeDocument/2006/relationships" xmlns:o="urn:schemas-microsoft-com:office:office" Type="Embed" ProgID="StaticMetafile" DrawAspect="Content" ObjectID="0000000005" ShapeID="rectole0000000005" r:id="docRId14"/>
+        </w:object>
+      </w:r>
     </w:p>
     <w:p>
       <w:pPr>
@@ -465,12 +499,12 @@
         </w:rPr>
       </w:pPr>
       <w:r>
-        <w:object w:dxaOrig="10285" w:dyaOrig="20">
-          <v:rect xmlns:o="urn:schemas-microsoft-com:office:office" xmlns:v="urn:schemas-microsoft-com:vml" id="rectole0000000005" style="width:514.250000pt;height:1.000000pt" o:preferrelative="t" o:ole="">
+        <w:object w:dxaOrig="10792" w:dyaOrig="20">
+          <v:rect xmlns:o="urn:schemas-microsoft-com:office:office" xmlns:v="urn:schemas-microsoft-com:vml" id="rectole0000000006" style="width:539.600000pt;height:1.000000pt" o:preferrelative="t" o:ole="">
             <o:lock v:ext="edit"/>
-            <v:imagedata xmlns:r="http://schemas.openxmlformats.org/officeDocument/2006/relationships" r:id="docRId14" o:title=""/>
+            <v:imagedata xmlns:r="http://schemas.openxmlformats.org/officeDocument/2006/relationships" r:id="docRId17" o:title=""/>
           </v:rect>
-          <o:OLEObject xmlns:r="http://schemas.openxmlformats.org/officeDocument/2006/relationships" xmlns:o="urn:schemas-microsoft-com:office:office" Type="Embed" ProgID="StaticMetafile" DrawAspect="Content" ObjectID="0000000005" ShapeID="rectole0000000005" r:id="docRId13"/>
+          <o:OLEObject xmlns:r="http://schemas.openxmlformats.org/officeDocument/2006/relationships" xmlns:o="urn:schemas-microsoft-com:office:office" Type="Embed" ProgID="StaticMetafile" DrawAspect="Content" ObjectID="0000000006" ShapeID="rectole0000000006" r:id="docRId16"/>
         </w:object>
       </w:r>
     </w:p>
@@ -1313,7 +1347,6 @@
                 <w:color w:val="auto"/>
                 <w:spacing w:val="0"/>
                 <w:position w:val="0"/>
-                <w:shd w:fill="auto" w:val="clear"/>
               </w:rPr>
             </w:pPr>
             <w:r>
@@ -1414,12 +1447,12 @@
         </w:rPr>
       </w:pPr>
       <w:r>
-        <w:object w:dxaOrig="10285" w:dyaOrig="20">
-          <v:rect xmlns:o="urn:schemas-microsoft-com:office:office" xmlns:v="urn:schemas-microsoft-com:vml" id="rectole0000000006" style="width:514.250000pt;height:1.000000pt" o:preferrelative="t" o:ole="">
+        <w:object w:dxaOrig="10792" w:dyaOrig="20">
+          <v:rect xmlns:o="urn:schemas-microsoft-com:office:office" xmlns:v="urn:schemas-microsoft-com:vml" id="rectole0000000007" style="width:539.600000pt;height:1.000000pt" o:preferrelative="t" o:ole="">
             <o:lock v:ext="edit"/>
-            <v:imagedata xmlns:r="http://schemas.openxmlformats.org/officeDocument/2006/relationships" r:id="docRId16" o:title=""/>
+            <v:imagedata xmlns:r="http://schemas.openxmlformats.org/officeDocument/2006/relationships" r:id="docRId19" o:title=""/>
           </v:rect>
-          <o:OLEObject xmlns:r="http://schemas.openxmlformats.org/officeDocument/2006/relationships" xmlns:o="urn:schemas-microsoft-com:office:office" Type="Embed" ProgID="StaticMetafile" DrawAspect="Content" ObjectID="0000000006" ShapeID="rectole0000000006" r:id="docRId15"/>
+          <o:OLEObject xmlns:r="http://schemas.openxmlformats.org/officeDocument/2006/relationships" xmlns:o="urn:schemas-microsoft-com:office:office" Type="Embed" ProgID="StaticMetafile" DrawAspect="Content" ObjectID="0000000007" ShapeID="rectole0000000007" r:id="docRId18"/>
         </w:object>
       </w:r>
     </w:p>
@@ -1659,14 +1692,14 @@
       </w:pPr>
       <w:r>
         <w:object w:dxaOrig="121" w:dyaOrig="121">
-          <v:rect xmlns:o="urn:schemas-microsoft-com:office:office" xmlns:v="urn:schemas-microsoft-com:vml" id="rectole0000000007" style="width:6.050000pt;height:6.050000pt" o:preferrelative="t" o:ole="">
+          <v:rect xmlns:o="urn:schemas-microsoft-com:office:office" xmlns:v="urn:schemas-microsoft-com:vml" id="rectole0000000008" style="width:6.050000pt;height:6.050000pt" o:preferrelative="t" o:ole="">
             <o:lock v:ext="edit"/>
-            <v:imagedata xmlns:r="http://schemas.openxmlformats.org/officeDocument/2006/relationships" r:id="docRId18" o:title=""/>
+            <v:imagedata xmlns:r="http://schemas.openxmlformats.org/officeDocument/2006/relationships" r:id="docRId21" o:title=""/>
           </v:rect>
-          <o:OLEObject xmlns:r="http://schemas.openxmlformats.org/officeDocument/2006/relationships" xmlns:o="urn:schemas-microsoft-com:office:office" Type="Embed" ProgID="StaticMetafile" DrawAspect="Content" ObjectID="0000000007" ShapeID="rectole0000000007" r:id="docRId17"/>
+          <o:OLEObject xmlns:r="http://schemas.openxmlformats.org/officeDocument/2006/relationships" xmlns:o="urn:schemas-microsoft-com:office:office" Type="Embed" ProgID="StaticMetafile" DrawAspect="Content" ObjectID="0000000008" ShapeID="rectole0000000008" r:id="docRId20"/>
         </w:object>
       </w:r>
-      <w:hyperlink xmlns:r="http://schemas.openxmlformats.org/officeDocument/2006/relationships" r:id="docRId19">
+      <w:hyperlink xmlns:r="http://schemas.openxmlformats.org/officeDocument/2006/relationships" r:id="docRId22">
         <w:r>
           <w:rPr>
             <w:rFonts w:ascii="Arial" w:hAnsi="Arial" w:cs="Arial" w:eastAsia="Arial"/>
@@ -1776,14 +1809,14 @@
       </w:pPr>
       <w:r>
         <w:object w:dxaOrig="121" w:dyaOrig="121">
-          <v:rect xmlns:o="urn:schemas-microsoft-com:office:office" xmlns:v="urn:schemas-microsoft-com:vml" id="rectole0000000008" style="width:6.050000pt;height:6.050000pt" o:preferrelative="t" o:ole="">
+          <v:rect xmlns:o="urn:schemas-microsoft-com:office:office" xmlns:v="urn:schemas-microsoft-com:vml" id="rectole0000000009" style="width:6.050000pt;height:6.050000pt" o:preferrelative="t" o:ole="">
             <o:lock v:ext="edit"/>
-            <v:imagedata xmlns:r="http://schemas.openxmlformats.org/officeDocument/2006/relationships" r:id="docRId21" o:title=""/>
+            <v:imagedata xmlns:r="http://schemas.openxmlformats.org/officeDocument/2006/relationships" r:id="docRId24" o:title=""/>
           </v:rect>
-          <o:OLEObject xmlns:r="http://schemas.openxmlformats.org/officeDocument/2006/relationships" xmlns:o="urn:schemas-microsoft-com:office:office" Type="Embed" ProgID="StaticMetafile" DrawAspect="Content" ObjectID="0000000008" ShapeID="rectole0000000008" r:id="docRId20"/>
+          <o:OLEObject xmlns:r="http://schemas.openxmlformats.org/officeDocument/2006/relationships" xmlns:o="urn:schemas-microsoft-com:office:office" Type="Embed" ProgID="StaticMetafile" DrawAspect="Content" ObjectID="0000000009" ShapeID="rectole0000000009" r:id="docRId23"/>
         </w:object>
       </w:r>
-      <w:hyperlink xmlns:r="http://schemas.openxmlformats.org/officeDocument/2006/relationships" r:id="docRId22">
+      <w:hyperlink xmlns:r="http://schemas.openxmlformats.org/officeDocument/2006/relationships" r:id="docRId25">
         <w:r>
           <w:rPr>
             <w:rFonts w:ascii="Arial" w:hAnsi="Arial" w:cs="Arial" w:eastAsia="Arial"/>
@@ -1927,14 +1960,14 @@
       </w:pPr>
       <w:r>
         <w:object w:dxaOrig="101" w:dyaOrig="121">
-          <v:rect xmlns:o="urn:schemas-microsoft-com:office:office" xmlns:v="urn:schemas-microsoft-com:vml" id="rectole0000000009" style="width:5.050000pt;height:6.050000pt" o:preferrelative="t" o:ole="">
+          <v:rect xmlns:o="urn:schemas-microsoft-com:office:office" xmlns:v="urn:schemas-microsoft-com:vml" id="rectole0000000010" style="width:5.050000pt;height:6.050000pt" o:preferrelative="t" o:ole="">
             <o:lock v:ext="edit"/>
-            <v:imagedata xmlns:r="http://schemas.openxmlformats.org/officeDocument/2006/relationships" r:id="docRId24" o:title=""/>
+            <v:imagedata xmlns:r="http://schemas.openxmlformats.org/officeDocument/2006/relationships" r:id="docRId27" o:title=""/>
           </v:rect>
-          <o:OLEObject xmlns:r="http://schemas.openxmlformats.org/officeDocument/2006/relationships" xmlns:o="urn:schemas-microsoft-com:office:office" Type="Embed" ProgID="StaticMetafile" DrawAspect="Content" ObjectID="0000000009" ShapeID="rectole0000000009" r:id="docRId23"/>
+          <o:OLEObject xmlns:r="http://schemas.openxmlformats.org/officeDocument/2006/relationships" xmlns:o="urn:schemas-microsoft-com:office:office" Type="Embed" ProgID="StaticMetafile" DrawAspect="Content" ObjectID="0000000010" ShapeID="rectole0000000010" r:id="docRId26"/>
         </w:object>
       </w:r>
-      <w:hyperlink xmlns:r="http://schemas.openxmlformats.org/officeDocument/2006/relationships" r:id="docRId25">
+      <w:hyperlink xmlns:r="http://schemas.openxmlformats.org/officeDocument/2006/relationships" r:id="docRId28">
         <w:r>
           <w:rPr>
             <w:rFonts w:ascii="Arial" w:hAnsi="Arial" w:cs="Arial" w:eastAsia="Arial"/>
@@ -2387,12 +2420,12 @@
         </w:rPr>
       </w:pPr>
       <w:r>
-        <w:object w:dxaOrig="10285" w:dyaOrig="20">
-          <v:rect xmlns:o="urn:schemas-microsoft-com:office:office" xmlns:v="urn:schemas-microsoft-com:vml" id="rectole0000000010" style="width:514.250000pt;height:1.000000pt" o:preferrelative="t" o:ole="">
+        <w:object w:dxaOrig="10792" w:dyaOrig="20">
+          <v:rect xmlns:o="urn:schemas-microsoft-com:office:office" xmlns:v="urn:schemas-microsoft-com:vml" id="rectole0000000011" style="width:539.600000pt;height:1.000000pt" o:preferrelative="t" o:ole="">
             <o:lock v:ext="edit"/>
-            <v:imagedata xmlns:r="http://schemas.openxmlformats.org/officeDocument/2006/relationships" r:id="docRId27" o:title=""/>
+            <v:imagedata xmlns:r="http://schemas.openxmlformats.org/officeDocument/2006/relationships" r:id="docRId30" o:title=""/>
           </v:rect>
-          <o:OLEObject xmlns:r="http://schemas.openxmlformats.org/officeDocument/2006/relationships" xmlns:o="urn:schemas-microsoft-com:office:office" Type="Embed" ProgID="StaticMetafile" DrawAspect="Content" ObjectID="0000000010" ShapeID="rectole0000000010" r:id="docRId26"/>
+          <o:OLEObject xmlns:r="http://schemas.openxmlformats.org/officeDocument/2006/relationships" xmlns:o="urn:schemas-microsoft-com:office:office" Type="Embed" ProgID="StaticMetafile" DrawAspect="Content" ObjectID="0000000011" ShapeID="rectole0000000011" r:id="docRId29"/>
         </w:object>
       </w:r>
     </w:p>
@@ -2436,67 +2469,6 @@
           <w:shd w:fill="auto" w:val="clear"/>
         </w:rPr>
         <w:t xml:space="preserve">Cursos</w:t>
-      </w:r>
-    </w:p>
-    <w:p>
-      <w:pPr>
-        <w:spacing w:before="0" w:after="0" w:line="240"/>
-        <w:ind w:right="0" w:left="160" w:firstLine="0"/>
-        <w:jc w:val="left"/>
-        <w:rPr>
-          <w:rFonts w:ascii="Arial" w:hAnsi="Arial" w:cs="Arial" w:eastAsia="Arial"/>
-          <w:color w:val="auto"/>
-          <w:spacing w:val="0"/>
-          <w:position w:val="0"/>
-          <w:sz w:val="20"/>
-          <w:shd w:fill="auto" w:val="clear"/>
-        </w:rPr>
-      </w:pPr>
-    </w:p>
-    <w:p>
-      <w:pPr>
-        <w:spacing w:before="0" w:after="0" w:line="240"/>
-        <w:ind w:right="0" w:left="0" w:firstLine="0"/>
-        <w:jc w:val="left"/>
-        <w:rPr>
-          <w:rFonts w:ascii="Calibri" w:hAnsi="Calibri" w:cs="Calibri" w:eastAsia="Calibri"/>
-          <w:color w:val="auto"/>
-          <w:spacing w:val="0"/>
-          <w:position w:val="0"/>
-          <w:sz w:val="20"/>
-          <w:shd w:fill="auto" w:val="clear"/>
-        </w:rPr>
-      </w:pPr>
-      <w:r>
-        <w:object w:dxaOrig="60" w:dyaOrig="60">
-          <v:rect xmlns:o="urn:schemas-microsoft-com:office:office" xmlns:v="urn:schemas-microsoft-com:vml" id="rectole0000000011" style="width:3.000000pt;height:3.000000pt" o:preferrelative="t" o:ole="">
-            <o:lock v:ext="edit"/>
-            <v:imagedata xmlns:r="http://schemas.openxmlformats.org/officeDocument/2006/relationships" r:id="docRId29" o:title=""/>
-          </v:rect>
-          <o:OLEObject xmlns:r="http://schemas.openxmlformats.org/officeDocument/2006/relationships" xmlns:o="urn:schemas-microsoft-com:office:office" Type="Embed" ProgID="StaticMetafile" DrawAspect="Content" ObjectID="0000000011" ShapeID="rectole0000000011" r:id="docRId28"/>
-        </w:object>
-      </w:r>
-      <w:r>
-        <w:rPr>
-          <w:rFonts w:ascii="Calibri" w:hAnsi="Calibri" w:cs="Calibri" w:eastAsia="Calibri"/>
-          <w:color w:val="auto"/>
-          <w:spacing w:val="0"/>
-          <w:position w:val="0"/>
-          <w:sz w:val="22"/>
-          <w:shd w:fill="auto" w:val="clear"/>
-        </w:rPr>
-        <w:t xml:space="preserve">  </w:t>
-      </w:r>
-      <w:r>
-        <w:rPr>
-          <w:rFonts w:ascii="Arial" w:hAnsi="Arial" w:cs="Arial" w:eastAsia="Arial"/>
-          <w:color w:val="auto"/>
-          <w:spacing w:val="0"/>
-          <w:position w:val="0"/>
-          <w:sz w:val="18"/>
-          <w:shd w:fill="auto" w:val="clear"/>
-        </w:rPr>
-        <w:t xml:space="preserve">CURSO EM VIDEO - Curso de JavaScript - Gustavo Guanabara / Concluído (2022)</w:t>
       </w:r>
     </w:p>
     <w:p>
@@ -2532,9 +2504,9 @@
         <w:object w:dxaOrig="60" w:dyaOrig="60">
           <v:rect xmlns:o="urn:schemas-microsoft-com:office:office" xmlns:v="urn:schemas-microsoft-com:vml" id="rectole0000000012" style="width:3.000000pt;height:3.000000pt" o:preferrelative="t" o:ole="">
             <o:lock v:ext="edit"/>
-            <v:imagedata xmlns:r="http://schemas.openxmlformats.org/officeDocument/2006/relationships" r:id="docRId31" o:title=""/>
+            <v:imagedata xmlns:r="http://schemas.openxmlformats.org/officeDocument/2006/relationships" r:id="docRId32" o:title=""/>
           </v:rect>
-          <o:OLEObject xmlns:r="http://schemas.openxmlformats.org/officeDocument/2006/relationships" xmlns:o="urn:schemas-microsoft-com:office:office" Type="Embed" ProgID="StaticMetafile" DrawAspect="Content" ObjectID="0000000012" ShapeID="rectole0000000012" r:id="docRId30"/>
+          <o:OLEObject xmlns:r="http://schemas.openxmlformats.org/officeDocument/2006/relationships" xmlns:o="urn:schemas-microsoft-com:office:office" Type="Embed" ProgID="StaticMetafile" DrawAspect="Content" ObjectID="0000000012" ShapeID="rectole0000000012" r:id="docRId31"/>
         </w:object>
       </w:r>
       <w:r>
@@ -2557,7 +2529,7 @@
           <w:sz w:val="18"/>
           <w:shd w:fill="auto" w:val="clear"/>
         </w:rPr>
-        <w:t xml:space="preserve">CURSO EM VIDEO - Curso de HTML e CSS - Gustavo Guanabara / Concluído (2022)</w:t>
+        <w:t xml:space="preserve">CURSO EM VIDEO - Curso de JavaScript - Gustavo Guanabara / Concluído (2022)</w:t>
       </w:r>
     </w:p>
     <w:p>
@@ -2593,9 +2565,9 @@
         <w:object w:dxaOrig="60" w:dyaOrig="60">
           <v:rect xmlns:o="urn:schemas-microsoft-com:office:office" xmlns:v="urn:schemas-microsoft-com:vml" id="rectole0000000013" style="width:3.000000pt;height:3.000000pt" o:preferrelative="t" o:ole="">
             <o:lock v:ext="edit"/>
-            <v:imagedata xmlns:r="http://schemas.openxmlformats.org/officeDocument/2006/relationships" r:id="docRId33" o:title=""/>
+            <v:imagedata xmlns:r="http://schemas.openxmlformats.org/officeDocument/2006/relationships" r:id="docRId34" o:title=""/>
           </v:rect>
-          <o:OLEObject xmlns:r="http://schemas.openxmlformats.org/officeDocument/2006/relationships" xmlns:o="urn:schemas-microsoft-com:office:office" Type="Embed" ProgID="StaticMetafile" DrawAspect="Content" ObjectID="0000000013" ShapeID="rectole0000000013" r:id="docRId32"/>
+          <o:OLEObject xmlns:r="http://schemas.openxmlformats.org/officeDocument/2006/relationships" xmlns:o="urn:schemas-microsoft-com:office:office" Type="Embed" ProgID="StaticMetafile" DrawAspect="Content" ObjectID="0000000013" ShapeID="rectole0000000013" r:id="docRId33"/>
         </w:object>
       </w:r>
       <w:r>
@@ -2618,7 +2590,7 @@
           <w:sz w:val="18"/>
           <w:shd w:fill="auto" w:val="clear"/>
         </w:rPr>
-        <w:t xml:space="preserve">DevClub - Programação FullStack - Rodolfo Mori / Cursando (2023)</w:t>
+        <w:t xml:space="preserve">CURSO EM VIDEO - Curso de HTML e CSS - Gustavo Guanabara / Concluído (2022)</w:t>
       </w:r>
     </w:p>
     <w:p>
@@ -2654,9 +2626,9 @@
         <w:object w:dxaOrig="60" w:dyaOrig="60">
           <v:rect xmlns:o="urn:schemas-microsoft-com:office:office" xmlns:v="urn:schemas-microsoft-com:vml" id="rectole0000000014" style="width:3.000000pt;height:3.000000pt" o:preferrelative="t" o:ole="">
             <o:lock v:ext="edit"/>
-            <v:imagedata xmlns:r="http://schemas.openxmlformats.org/officeDocument/2006/relationships" r:id="docRId35" o:title=""/>
+            <v:imagedata xmlns:r="http://schemas.openxmlformats.org/officeDocument/2006/relationships" r:id="docRId36" o:title=""/>
           </v:rect>
-          <o:OLEObject xmlns:r="http://schemas.openxmlformats.org/officeDocument/2006/relationships" xmlns:o="urn:schemas-microsoft-com:office:office" Type="Embed" ProgID="StaticMetafile" DrawAspect="Content" ObjectID="0000000014" ShapeID="rectole0000000014" r:id="docRId34"/>
+          <o:OLEObject xmlns:r="http://schemas.openxmlformats.org/officeDocument/2006/relationships" xmlns:o="urn:schemas-microsoft-com:office:office" Type="Embed" ProgID="StaticMetafile" DrawAspect="Content" ObjectID="0000000014" ShapeID="rectole0000000014" r:id="docRId35"/>
         </w:object>
       </w:r>
       <w:r>
@@ -2679,7 +2651,7 @@
           <w:sz w:val="18"/>
           <w:shd w:fill="auto" w:val="clear"/>
         </w:rPr>
-        <w:t xml:space="preserve">DevClub - Missão Programação do Zero - Rodolfo Mori / Concluído (2022)</w:t>
+        <w:t xml:space="preserve">DevClub - Programação FullStack - Rodolfo Mori / Cursando (2023)</w:t>
       </w:r>
     </w:p>
     <w:p>
@@ -2715,9 +2687,9 @@
         <w:object w:dxaOrig="60" w:dyaOrig="60">
           <v:rect xmlns:o="urn:schemas-microsoft-com:office:office" xmlns:v="urn:schemas-microsoft-com:vml" id="rectole0000000015" style="width:3.000000pt;height:3.000000pt" o:preferrelative="t" o:ole="">
             <o:lock v:ext="edit"/>
-            <v:imagedata xmlns:r="http://schemas.openxmlformats.org/officeDocument/2006/relationships" r:id="docRId37" o:title=""/>
+            <v:imagedata xmlns:r="http://schemas.openxmlformats.org/officeDocument/2006/relationships" r:id="docRId38" o:title=""/>
           </v:rect>
-          <o:OLEObject xmlns:r="http://schemas.openxmlformats.org/officeDocument/2006/relationships" xmlns:o="urn:schemas-microsoft-com:office:office" Type="Embed" ProgID="StaticMetafile" DrawAspect="Content" ObjectID="0000000015" ShapeID="rectole0000000015" r:id="docRId36"/>
+          <o:OLEObject xmlns:r="http://schemas.openxmlformats.org/officeDocument/2006/relationships" xmlns:o="urn:schemas-microsoft-com:office:office" Type="Embed" ProgID="StaticMetafile" DrawAspect="Content" ObjectID="0000000015" ShapeID="rectole0000000015" r:id="docRId37"/>
         </w:object>
       </w:r>
       <w:r>
@@ -2737,6 +2709,67 @@
           <w:color w:val="auto"/>
           <w:spacing w:val="0"/>
           <w:position w:val="0"/>
+          <w:sz w:val="18"/>
+          <w:shd w:fill="auto" w:val="clear"/>
+        </w:rPr>
+        <w:t xml:space="preserve">DevClub - Missão Programação do Zero - Rodolfo Mori / Concluído (2022)</w:t>
+      </w:r>
+    </w:p>
+    <w:p>
+      <w:pPr>
+        <w:spacing w:before="0" w:after="0" w:line="240"/>
+        <w:ind w:right="0" w:left="160" w:firstLine="0"/>
+        <w:jc w:val="left"/>
+        <w:rPr>
+          <w:rFonts w:ascii="Arial" w:hAnsi="Arial" w:cs="Arial" w:eastAsia="Arial"/>
+          <w:color w:val="auto"/>
+          <w:spacing w:val="0"/>
+          <w:position w:val="0"/>
+          <w:sz w:val="20"/>
+          <w:shd w:fill="auto" w:val="clear"/>
+        </w:rPr>
+      </w:pPr>
+    </w:p>
+    <w:p>
+      <w:pPr>
+        <w:spacing w:before="0" w:after="0" w:line="240"/>
+        <w:ind w:right="0" w:left="0" w:firstLine="0"/>
+        <w:jc w:val="left"/>
+        <w:rPr>
+          <w:rFonts w:ascii="Calibri" w:hAnsi="Calibri" w:cs="Calibri" w:eastAsia="Calibri"/>
+          <w:color w:val="auto"/>
+          <w:spacing w:val="0"/>
+          <w:position w:val="0"/>
+          <w:sz w:val="20"/>
+          <w:shd w:fill="auto" w:val="clear"/>
+        </w:rPr>
+      </w:pPr>
+      <w:r>
+        <w:object w:dxaOrig="60" w:dyaOrig="60">
+          <v:rect xmlns:o="urn:schemas-microsoft-com:office:office" xmlns:v="urn:schemas-microsoft-com:vml" id="rectole0000000016" style="width:3.000000pt;height:3.000000pt" o:preferrelative="t" o:ole="">
+            <o:lock v:ext="edit"/>
+            <v:imagedata xmlns:r="http://schemas.openxmlformats.org/officeDocument/2006/relationships" r:id="docRId40" o:title=""/>
+          </v:rect>
+          <o:OLEObject xmlns:r="http://schemas.openxmlformats.org/officeDocument/2006/relationships" xmlns:o="urn:schemas-microsoft-com:office:office" Type="Embed" ProgID="StaticMetafile" DrawAspect="Content" ObjectID="0000000016" ShapeID="rectole0000000016" r:id="docRId39"/>
+        </w:object>
+      </w:r>
+      <w:r>
+        <w:rPr>
+          <w:rFonts w:ascii="Calibri" w:hAnsi="Calibri" w:cs="Calibri" w:eastAsia="Calibri"/>
+          <w:color w:val="auto"/>
+          <w:spacing w:val="0"/>
+          <w:position w:val="0"/>
+          <w:sz w:val="22"/>
+          <w:shd w:fill="auto" w:val="clear"/>
+        </w:rPr>
+        <w:t xml:space="preserve">  </w:t>
+      </w:r>
+      <w:r>
+        <w:rPr>
+          <w:rFonts w:ascii="Arial" w:hAnsi="Arial" w:cs="Arial" w:eastAsia="Arial"/>
+          <w:color w:val="auto"/>
+          <w:spacing w:val="0"/>
+          <w:position w:val="0"/>
           <w:sz w:val="16"/>
           <w:shd w:fill="auto" w:val="clear"/>
         </w:rPr>
@@ -2800,107 +2833,13 @@
         </w:rPr>
       </w:pPr>
       <w:r>
-        <w:object w:dxaOrig="10285" w:dyaOrig="20">
-          <v:rect xmlns:o="urn:schemas-microsoft-com:office:office" xmlns:v="urn:schemas-microsoft-com:vml" id="rectole0000000016" style="width:514.250000pt;height:1.000000pt" o:preferrelative="t" o:ole="">
+        <w:object w:dxaOrig="10792" w:dyaOrig="20">
+          <v:rect xmlns:o="urn:schemas-microsoft-com:office:office" xmlns:v="urn:schemas-microsoft-com:vml" id="rectole0000000017" style="width:539.600000pt;height:1.000000pt" o:preferrelative="t" o:ole="">
             <o:lock v:ext="edit"/>
-            <v:imagedata xmlns:r="http://schemas.openxmlformats.org/officeDocument/2006/relationships" r:id="docRId39" o:title=""/>
+            <v:imagedata xmlns:r="http://schemas.openxmlformats.org/officeDocument/2006/relationships" r:id="docRId42" o:title=""/>
           </v:rect>
-          <o:OLEObject xmlns:r="http://schemas.openxmlformats.org/officeDocument/2006/relationships" xmlns:o="urn:schemas-microsoft-com:office:office" Type="Embed" ProgID="StaticMetafile" DrawAspect="Content" ObjectID="0000000016" ShapeID="rectole0000000016" r:id="docRId38"/>
+          <o:OLEObject xmlns:r="http://schemas.openxmlformats.org/officeDocument/2006/relationships" xmlns:o="urn:schemas-microsoft-com:office:office" Type="Embed" ProgID="StaticMetafile" DrawAspect="Content" ObjectID="0000000017" ShapeID="rectole0000000017" r:id="docRId41"/>
         </w:object>
-      </w:r>
-    </w:p>
-    <w:p>
-      <w:pPr>
-        <w:spacing w:before="0" w:after="0" w:line="240"/>
-        <w:ind w:right="0" w:left="160" w:firstLine="0"/>
-        <w:jc w:val="left"/>
-        <w:rPr>
-          <w:rFonts w:ascii="Arial" w:hAnsi="Arial" w:cs="Arial" w:eastAsia="Arial"/>
-          <w:color w:val="auto"/>
-          <w:spacing w:val="0"/>
-          <w:position w:val="0"/>
-          <w:sz w:val="20"/>
-          <w:shd w:fill="auto" w:val="clear"/>
-        </w:rPr>
-      </w:pPr>
-    </w:p>
-    <w:p>
-      <w:pPr>
-        <w:spacing w:before="0" w:after="0" w:line="240"/>
-        <w:ind w:right="0" w:left="0" w:firstLine="0"/>
-        <w:jc w:val="left"/>
-        <w:rPr>
-          <w:rFonts w:ascii="Calibri" w:hAnsi="Calibri" w:cs="Calibri" w:eastAsia="Calibri"/>
-          <w:color w:val="auto"/>
-          <w:spacing w:val="0"/>
-          <w:position w:val="0"/>
-          <w:sz w:val="20"/>
-          <w:shd w:fill="auto" w:val="clear"/>
-        </w:rPr>
-      </w:pPr>
-      <w:r>
-        <w:object w:dxaOrig="60" w:dyaOrig="60">
-          <v:rect xmlns:o="urn:schemas-microsoft-com:office:office" xmlns:v="urn:schemas-microsoft-com:vml" id="rectole0000000017" style="width:3.000000pt;height:3.000000pt" o:preferrelative="t" o:ole="">
-            <o:lock v:ext="edit"/>
-            <v:imagedata xmlns:r="http://schemas.openxmlformats.org/officeDocument/2006/relationships" r:id="docRId41" o:title=""/>
-          </v:rect>
-          <o:OLEObject xmlns:r="http://schemas.openxmlformats.org/officeDocument/2006/relationships" xmlns:o="urn:schemas-microsoft-com:office:office" Type="Embed" ProgID="StaticMetafile" DrawAspect="Content" ObjectID="0000000017" ShapeID="rectole0000000017" r:id="docRId40"/>
-        </w:object>
-      </w:r>
-      <w:r>
-        <w:rPr>
-          <w:rFonts w:ascii="Calibri" w:hAnsi="Calibri" w:cs="Calibri" w:eastAsia="Calibri"/>
-          <w:color w:val="auto"/>
-          <w:spacing w:val="0"/>
-          <w:position w:val="0"/>
-          <w:sz w:val="22"/>
-          <w:shd w:fill="auto" w:val="clear"/>
-        </w:rPr>
-        <w:t xml:space="preserve">  </w:t>
-      </w:r>
-      <w:r>
-        <w:rPr>
-          <w:rFonts w:ascii="Arial" w:hAnsi="Arial" w:cs="Arial" w:eastAsia="Arial"/>
-          <w:color w:val="auto"/>
-          <w:spacing w:val="0"/>
-          <w:position w:val="0"/>
-          <w:sz w:val="18"/>
-          <w:shd w:fill="auto" w:val="clear"/>
-        </w:rPr>
-        <w:t xml:space="preserve">Inglês </w:t>
-      </w:r>
-      <w:r>
-        <w:rPr>
-          <w:rFonts w:ascii="Arial" w:hAnsi="Arial" w:cs="Arial" w:eastAsia="Arial"/>
-          <w:color w:val="auto"/>
-          <w:spacing w:val="0"/>
-          <w:position w:val="0"/>
-          <w:sz w:val="18"/>
-          <w:shd w:fill="auto" w:val="clear"/>
-        </w:rPr>
-        <w:t xml:space="preserve">–</w:t>
-      </w:r>
-      <w:r>
-        <w:rPr>
-          <w:rFonts w:ascii="Arial" w:hAnsi="Arial" w:cs="Arial" w:eastAsia="Arial"/>
-          <w:color w:val="auto"/>
-          <w:spacing w:val="0"/>
-          <w:position w:val="0"/>
-          <w:sz w:val="18"/>
-          <w:shd w:fill="auto" w:val="clear"/>
-        </w:rPr>
-        <w:t xml:space="preserve"> B</w:t>
-      </w:r>
-      <w:r>
-        <w:rPr>
-          <w:rFonts w:ascii="Arial" w:hAnsi="Arial" w:cs="Arial" w:eastAsia="Arial"/>
-          <w:color w:val="auto"/>
-          <w:spacing w:val="0"/>
-          <w:position w:val="0"/>
-          <w:sz w:val="18"/>
-          <w:shd w:fill="auto" w:val="clear"/>
-        </w:rPr>
-        <w:t xml:space="preserve">ásico / DevClub | Duolingo App | YouTube</w:t>
       </w:r>
     </w:p>
     <w:p>
@@ -2936,9 +2875,9 @@
         <w:object w:dxaOrig="60" w:dyaOrig="60">
           <v:rect xmlns:o="urn:schemas-microsoft-com:office:office" xmlns:v="urn:schemas-microsoft-com:vml" id="rectole0000000018" style="width:3.000000pt;height:3.000000pt" o:preferrelative="t" o:ole="">
             <o:lock v:ext="edit"/>
-            <v:imagedata xmlns:r="http://schemas.openxmlformats.org/officeDocument/2006/relationships" r:id="docRId43" o:title=""/>
+            <v:imagedata xmlns:r="http://schemas.openxmlformats.org/officeDocument/2006/relationships" r:id="docRId44" o:title=""/>
           </v:rect>
-          <o:OLEObject xmlns:r="http://schemas.openxmlformats.org/officeDocument/2006/relationships" xmlns:o="urn:schemas-microsoft-com:office:office" Type="Embed" ProgID="StaticMetafile" DrawAspect="Content" ObjectID="0000000018" ShapeID="rectole0000000018" r:id="docRId42"/>
+          <o:OLEObject xmlns:r="http://schemas.openxmlformats.org/officeDocument/2006/relationships" xmlns:o="urn:schemas-microsoft-com:office:office" Type="Embed" ProgID="StaticMetafile" DrawAspect="Content" ObjectID="0000000018" ShapeID="rectole0000000018" r:id="docRId43"/>
         </w:object>
       </w:r>
       <w:r>
@@ -2961,7 +2900,40 @@
           <w:sz w:val="18"/>
           <w:shd w:fill="auto" w:val="clear"/>
         </w:rPr>
-        <w:t xml:space="preserve">Resolução de problemas</w:t>
+        <w:t xml:space="preserve">Inglês </w:t>
+      </w:r>
+      <w:r>
+        <w:rPr>
+          <w:rFonts w:ascii="Arial" w:hAnsi="Arial" w:cs="Arial" w:eastAsia="Arial"/>
+          <w:color w:val="auto"/>
+          <w:spacing w:val="0"/>
+          <w:position w:val="0"/>
+          <w:sz w:val="18"/>
+          <w:shd w:fill="auto" w:val="clear"/>
+        </w:rPr>
+        <w:t xml:space="preserve">–</w:t>
+      </w:r>
+      <w:r>
+        <w:rPr>
+          <w:rFonts w:ascii="Arial" w:hAnsi="Arial" w:cs="Arial" w:eastAsia="Arial"/>
+          <w:color w:val="auto"/>
+          <w:spacing w:val="0"/>
+          <w:position w:val="0"/>
+          <w:sz w:val="18"/>
+          <w:shd w:fill="auto" w:val="clear"/>
+        </w:rPr>
+        <w:t xml:space="preserve"> B</w:t>
+      </w:r>
+      <w:r>
+        <w:rPr>
+          <w:rFonts w:ascii="Arial" w:hAnsi="Arial" w:cs="Arial" w:eastAsia="Arial"/>
+          <w:color w:val="auto"/>
+          <w:spacing w:val="0"/>
+          <w:position w:val="0"/>
+          <w:sz w:val="18"/>
+          <w:shd w:fill="auto" w:val="clear"/>
+        </w:rPr>
+        <w:t xml:space="preserve">ásico / DevClub | Duolingo App | YouTube</w:t>
       </w:r>
     </w:p>
     <w:p>
@@ -2997,9 +2969,9 @@
         <w:object w:dxaOrig="60" w:dyaOrig="60">
           <v:rect xmlns:o="urn:schemas-microsoft-com:office:office" xmlns:v="urn:schemas-microsoft-com:vml" id="rectole0000000019" style="width:3.000000pt;height:3.000000pt" o:preferrelative="t" o:ole="">
             <o:lock v:ext="edit"/>
-            <v:imagedata xmlns:r="http://schemas.openxmlformats.org/officeDocument/2006/relationships" r:id="docRId45" o:title=""/>
+            <v:imagedata xmlns:r="http://schemas.openxmlformats.org/officeDocument/2006/relationships" r:id="docRId46" o:title=""/>
           </v:rect>
-          <o:OLEObject xmlns:r="http://schemas.openxmlformats.org/officeDocument/2006/relationships" xmlns:o="urn:schemas-microsoft-com:office:office" Type="Embed" ProgID="StaticMetafile" DrawAspect="Content" ObjectID="0000000019" ShapeID="rectole0000000019" r:id="docRId44"/>
+          <o:OLEObject xmlns:r="http://schemas.openxmlformats.org/officeDocument/2006/relationships" xmlns:o="urn:schemas-microsoft-com:office:office" Type="Embed" ProgID="StaticMetafile" DrawAspect="Content" ObjectID="0000000019" ShapeID="rectole0000000019" r:id="docRId45"/>
         </w:object>
       </w:r>
       <w:r>
@@ -3022,7 +2994,7 @@
           <w:sz w:val="18"/>
           <w:shd w:fill="auto" w:val="clear"/>
         </w:rPr>
-        <w:t xml:space="preserve">Comunicação eficaz</w:t>
+        <w:t xml:space="preserve">Resolução de problemas</w:t>
       </w:r>
     </w:p>
     <w:p>
@@ -3058,9 +3030,9 @@
         <w:object w:dxaOrig="60" w:dyaOrig="60">
           <v:rect xmlns:o="urn:schemas-microsoft-com:office:office" xmlns:v="urn:schemas-microsoft-com:vml" id="rectole0000000020" style="width:3.000000pt;height:3.000000pt" o:preferrelative="t" o:ole="">
             <o:lock v:ext="edit"/>
-            <v:imagedata xmlns:r="http://schemas.openxmlformats.org/officeDocument/2006/relationships" r:id="docRId47" o:title=""/>
+            <v:imagedata xmlns:r="http://schemas.openxmlformats.org/officeDocument/2006/relationships" r:id="docRId48" o:title=""/>
           </v:rect>
-          <o:OLEObject xmlns:r="http://schemas.openxmlformats.org/officeDocument/2006/relationships" xmlns:o="urn:schemas-microsoft-com:office:office" Type="Embed" ProgID="StaticMetafile" DrawAspect="Content" ObjectID="0000000020" ShapeID="rectole0000000020" r:id="docRId46"/>
+          <o:OLEObject xmlns:r="http://schemas.openxmlformats.org/officeDocument/2006/relationships" xmlns:o="urn:schemas-microsoft-com:office:office" Type="Embed" ProgID="StaticMetafile" DrawAspect="Content" ObjectID="0000000020" ShapeID="rectole0000000020" r:id="docRId47"/>
         </w:object>
       </w:r>
       <w:r>
@@ -3083,7 +3055,7 @@
           <w:sz w:val="18"/>
           <w:shd w:fill="auto" w:val="clear"/>
         </w:rPr>
-        <w:t xml:space="preserve">Trabalho em equipe</w:t>
+        <w:t xml:space="preserve">Comunicação eficaz</w:t>
       </w:r>
     </w:p>
     <w:p>
@@ -3119,9 +3091,9 @@
         <w:object w:dxaOrig="60" w:dyaOrig="60">
           <v:rect xmlns:o="urn:schemas-microsoft-com:office:office" xmlns:v="urn:schemas-microsoft-com:vml" id="rectole0000000021" style="width:3.000000pt;height:3.000000pt" o:preferrelative="t" o:ole="">
             <o:lock v:ext="edit"/>
-            <v:imagedata xmlns:r="http://schemas.openxmlformats.org/officeDocument/2006/relationships" r:id="docRId49" o:title=""/>
+            <v:imagedata xmlns:r="http://schemas.openxmlformats.org/officeDocument/2006/relationships" r:id="docRId50" o:title=""/>
           </v:rect>
-          <o:OLEObject xmlns:r="http://schemas.openxmlformats.org/officeDocument/2006/relationships" xmlns:o="urn:schemas-microsoft-com:office:office" Type="Embed" ProgID="StaticMetafile" DrawAspect="Content" ObjectID="0000000021" ShapeID="rectole0000000021" r:id="docRId48"/>
+          <o:OLEObject xmlns:r="http://schemas.openxmlformats.org/officeDocument/2006/relationships" xmlns:o="urn:schemas-microsoft-com:office:office" Type="Embed" ProgID="StaticMetafile" DrawAspect="Content" ObjectID="0000000021" ShapeID="rectole0000000021" r:id="docRId49"/>
         </w:object>
       </w:r>
       <w:r>
@@ -3144,7 +3116,7 @@
           <w:sz w:val="18"/>
           <w:shd w:fill="auto" w:val="clear"/>
         </w:rPr>
-        <w:t xml:space="preserve">Proatividade</w:t>
+        <w:t xml:space="preserve">Trabalho em equipe</w:t>
       </w:r>
     </w:p>
     <w:p>
@@ -3180,9 +3152,9 @@
         <w:object w:dxaOrig="60" w:dyaOrig="60">
           <v:rect xmlns:o="urn:schemas-microsoft-com:office:office" xmlns:v="urn:schemas-microsoft-com:vml" id="rectole0000000022" style="width:3.000000pt;height:3.000000pt" o:preferrelative="t" o:ole="">
             <o:lock v:ext="edit"/>
-            <v:imagedata xmlns:r="http://schemas.openxmlformats.org/officeDocument/2006/relationships" r:id="docRId51" o:title=""/>
+            <v:imagedata xmlns:r="http://schemas.openxmlformats.org/officeDocument/2006/relationships" r:id="docRId52" o:title=""/>
           </v:rect>
-          <o:OLEObject xmlns:r="http://schemas.openxmlformats.org/officeDocument/2006/relationships" xmlns:o="urn:schemas-microsoft-com:office:office" Type="Embed" ProgID="StaticMetafile" DrawAspect="Content" ObjectID="0000000022" ShapeID="rectole0000000022" r:id="docRId50"/>
+          <o:OLEObject xmlns:r="http://schemas.openxmlformats.org/officeDocument/2006/relationships" xmlns:o="urn:schemas-microsoft-com:office:office" Type="Embed" ProgID="StaticMetafile" DrawAspect="Content" ObjectID="0000000022" ShapeID="rectole0000000022" r:id="docRId51"/>
         </w:object>
       </w:r>
       <w:r>
@@ -3205,7 +3177,7 @@
           <w:sz w:val="18"/>
           <w:shd w:fill="auto" w:val="clear"/>
         </w:rPr>
-        <w:t xml:space="preserve">Resiliência</w:t>
+        <w:t xml:space="preserve">Proatividade</w:t>
       </w:r>
     </w:p>
     <w:p>
@@ -3241,9 +3213,9 @@
         <w:object w:dxaOrig="60" w:dyaOrig="60">
           <v:rect xmlns:o="urn:schemas-microsoft-com:office:office" xmlns:v="urn:schemas-microsoft-com:vml" id="rectole0000000023" style="width:3.000000pt;height:3.000000pt" o:preferrelative="t" o:ole="">
             <o:lock v:ext="edit"/>
-            <v:imagedata xmlns:r="http://schemas.openxmlformats.org/officeDocument/2006/relationships" r:id="docRId53" o:title=""/>
+            <v:imagedata xmlns:r="http://schemas.openxmlformats.org/officeDocument/2006/relationships" r:id="docRId54" o:title=""/>
           </v:rect>
-          <o:OLEObject xmlns:r="http://schemas.openxmlformats.org/officeDocument/2006/relationships" xmlns:o="urn:schemas-microsoft-com:office:office" Type="Embed" ProgID="StaticMetafile" DrawAspect="Content" ObjectID="0000000023" ShapeID="rectole0000000023" r:id="docRId52"/>
+          <o:OLEObject xmlns:r="http://schemas.openxmlformats.org/officeDocument/2006/relationships" xmlns:o="urn:schemas-microsoft-com:office:office" Type="Embed" ProgID="StaticMetafile" DrawAspect="Content" ObjectID="0000000023" ShapeID="rectole0000000023" r:id="docRId53"/>
         </w:object>
       </w:r>
       <w:r>
@@ -3266,7 +3238,7 @@
           <w:sz w:val="18"/>
           <w:shd w:fill="auto" w:val="clear"/>
         </w:rPr>
-        <w:t xml:space="preserve">Organização</w:t>
+        <w:t xml:space="preserve">Resiliência</w:t>
       </w:r>
     </w:p>
     <w:p>
@@ -3302,9 +3274,9 @@
         <w:object w:dxaOrig="60" w:dyaOrig="60">
           <v:rect xmlns:o="urn:schemas-microsoft-com:office:office" xmlns:v="urn:schemas-microsoft-com:vml" id="rectole0000000024" style="width:3.000000pt;height:3.000000pt" o:preferrelative="t" o:ole="">
             <o:lock v:ext="edit"/>
-            <v:imagedata xmlns:r="http://schemas.openxmlformats.org/officeDocument/2006/relationships" r:id="docRId55" o:title=""/>
+            <v:imagedata xmlns:r="http://schemas.openxmlformats.org/officeDocument/2006/relationships" r:id="docRId56" o:title=""/>
           </v:rect>
-          <o:OLEObject xmlns:r="http://schemas.openxmlformats.org/officeDocument/2006/relationships" xmlns:o="urn:schemas-microsoft-com:office:office" Type="Embed" ProgID="StaticMetafile" DrawAspect="Content" ObjectID="0000000024" ShapeID="rectole0000000024" r:id="docRId54"/>
+          <o:OLEObject xmlns:r="http://schemas.openxmlformats.org/officeDocument/2006/relationships" xmlns:o="urn:schemas-microsoft-com:office:office" Type="Embed" ProgID="StaticMetafile" DrawAspect="Content" ObjectID="0000000024" ShapeID="rectole0000000024" r:id="docRId55"/>
         </w:object>
       </w:r>
       <w:r>
@@ -3327,7 +3299,7 @@
           <w:sz w:val="18"/>
           <w:shd w:fill="auto" w:val="clear"/>
         </w:rPr>
-        <w:t xml:space="preserve">Gerenciamento do tempo</w:t>
+        <w:t xml:space="preserve">Organização</w:t>
       </w:r>
     </w:p>
     <w:p>
@@ -3363,9 +3335,9 @@
         <w:object w:dxaOrig="60" w:dyaOrig="60">
           <v:rect xmlns:o="urn:schemas-microsoft-com:office:office" xmlns:v="urn:schemas-microsoft-com:vml" id="rectole0000000025" style="width:3.000000pt;height:3.000000pt" o:preferrelative="t" o:ole="">
             <o:lock v:ext="edit"/>
-            <v:imagedata xmlns:r="http://schemas.openxmlformats.org/officeDocument/2006/relationships" r:id="docRId57" o:title=""/>
+            <v:imagedata xmlns:r="http://schemas.openxmlformats.org/officeDocument/2006/relationships" r:id="docRId58" o:title=""/>
           </v:rect>
-          <o:OLEObject xmlns:r="http://schemas.openxmlformats.org/officeDocument/2006/relationships" xmlns:o="urn:schemas-microsoft-com:office:office" Type="Embed" ProgID="StaticMetafile" DrawAspect="Content" ObjectID="0000000025" ShapeID="rectole0000000025" r:id="docRId56"/>
+          <o:OLEObject xmlns:r="http://schemas.openxmlformats.org/officeDocument/2006/relationships" xmlns:o="urn:schemas-microsoft-com:office:office" Type="Embed" ProgID="StaticMetafile" DrawAspect="Content" ObjectID="0000000025" ShapeID="rectole0000000025" r:id="docRId57"/>
         </w:object>
       </w:r>
       <w:r>
@@ -3388,7 +3360,7 @@
           <w:sz w:val="18"/>
           <w:shd w:fill="auto" w:val="clear"/>
         </w:rPr>
-        <w:t xml:space="preserve">Liderança</w:t>
+        <w:t xml:space="preserve">Gerenciamento do tempo</w:t>
       </w:r>
     </w:p>
     <w:p>
@@ -3424,9 +3396,9 @@
         <w:object w:dxaOrig="60" w:dyaOrig="60">
           <v:rect xmlns:o="urn:schemas-microsoft-com:office:office" xmlns:v="urn:schemas-microsoft-com:vml" id="rectole0000000026" style="width:3.000000pt;height:3.000000pt" o:preferrelative="t" o:ole="">
             <o:lock v:ext="edit"/>
-            <v:imagedata xmlns:r="http://schemas.openxmlformats.org/officeDocument/2006/relationships" r:id="docRId59" o:title=""/>
+            <v:imagedata xmlns:r="http://schemas.openxmlformats.org/officeDocument/2006/relationships" r:id="docRId60" o:title=""/>
           </v:rect>
-          <o:OLEObject xmlns:r="http://schemas.openxmlformats.org/officeDocument/2006/relationships" xmlns:o="urn:schemas-microsoft-com:office:office" Type="Embed" ProgID="StaticMetafile" DrawAspect="Content" ObjectID="0000000026" ShapeID="rectole0000000026" r:id="docRId58"/>
+          <o:OLEObject xmlns:r="http://schemas.openxmlformats.org/officeDocument/2006/relationships" xmlns:o="urn:schemas-microsoft-com:office:office" Type="Embed" ProgID="StaticMetafile" DrawAspect="Content" ObjectID="0000000026" ShapeID="rectole0000000026" r:id="docRId59"/>
         </w:object>
       </w:r>
       <w:r>
@@ -3449,7 +3421,7 @@
           <w:sz w:val="18"/>
           <w:shd w:fill="auto" w:val="clear"/>
         </w:rPr>
-        <w:t xml:space="preserve">Pontualidade</w:t>
+        <w:t xml:space="preserve">Liderança</w:t>
       </w:r>
     </w:p>
     <w:p>
@@ -3485,9 +3457,9 @@
         <w:object w:dxaOrig="60" w:dyaOrig="60">
           <v:rect xmlns:o="urn:schemas-microsoft-com:office:office" xmlns:v="urn:schemas-microsoft-com:vml" id="rectole0000000027" style="width:3.000000pt;height:3.000000pt" o:preferrelative="t" o:ole="">
             <o:lock v:ext="edit"/>
-            <v:imagedata xmlns:r="http://schemas.openxmlformats.org/officeDocument/2006/relationships" r:id="docRId61" o:title=""/>
+            <v:imagedata xmlns:r="http://schemas.openxmlformats.org/officeDocument/2006/relationships" r:id="docRId62" o:title=""/>
           </v:rect>
-          <o:OLEObject xmlns:r="http://schemas.openxmlformats.org/officeDocument/2006/relationships" xmlns:o="urn:schemas-microsoft-com:office:office" Type="Embed" ProgID="StaticMetafile" DrawAspect="Content" ObjectID="0000000027" ShapeID="rectole0000000027" r:id="docRId60"/>
+          <o:OLEObject xmlns:r="http://schemas.openxmlformats.org/officeDocument/2006/relationships" xmlns:o="urn:schemas-microsoft-com:office:office" Type="Embed" ProgID="StaticMetafile" DrawAspect="Content" ObjectID="0000000027" ShapeID="rectole0000000027" r:id="docRId61"/>
         </w:object>
       </w:r>
       <w:r>
@@ -3510,7 +3482,7 @@
           <w:sz w:val="18"/>
           <w:shd w:fill="auto" w:val="clear"/>
         </w:rPr>
-        <w:t xml:space="preserve">Cumprimento de metas</w:t>
+        <w:t xml:space="preserve">Pontualidade</w:t>
       </w:r>
     </w:p>
     <w:p>
@@ -3546,9 +3518,9 @@
         <w:object w:dxaOrig="60" w:dyaOrig="60">
           <v:rect xmlns:o="urn:schemas-microsoft-com:office:office" xmlns:v="urn:schemas-microsoft-com:vml" id="rectole0000000028" style="width:3.000000pt;height:3.000000pt" o:preferrelative="t" o:ole="">
             <o:lock v:ext="edit"/>
-            <v:imagedata xmlns:r="http://schemas.openxmlformats.org/officeDocument/2006/relationships" r:id="docRId63" o:title=""/>
+            <v:imagedata xmlns:r="http://schemas.openxmlformats.org/officeDocument/2006/relationships" r:id="docRId64" o:title=""/>
           </v:rect>
-          <o:OLEObject xmlns:r="http://schemas.openxmlformats.org/officeDocument/2006/relationships" xmlns:o="urn:schemas-microsoft-com:office:office" Type="Embed" ProgID="StaticMetafile" DrawAspect="Content" ObjectID="0000000028" ShapeID="rectole0000000028" r:id="docRId62"/>
+          <o:OLEObject xmlns:r="http://schemas.openxmlformats.org/officeDocument/2006/relationships" xmlns:o="urn:schemas-microsoft-com:office:office" Type="Embed" ProgID="StaticMetafile" DrawAspect="Content" ObjectID="0000000028" ShapeID="rectole0000000028" r:id="docRId63"/>
         </w:object>
       </w:r>
       <w:r>
@@ -3571,7 +3543,7 @@
           <w:sz w:val="18"/>
           <w:shd w:fill="auto" w:val="clear"/>
         </w:rPr>
-        <w:t xml:space="preserve">Análise crítica</w:t>
+        <w:t xml:space="preserve">Cumprimento de metas</w:t>
       </w:r>
     </w:p>
     <w:p>
@@ -3607,9 +3579,9 @@
         <w:object w:dxaOrig="60" w:dyaOrig="60">
           <v:rect xmlns:o="urn:schemas-microsoft-com:office:office" xmlns:v="urn:schemas-microsoft-com:vml" id="rectole0000000029" style="width:3.000000pt;height:3.000000pt" o:preferrelative="t" o:ole="">
             <o:lock v:ext="edit"/>
-            <v:imagedata xmlns:r="http://schemas.openxmlformats.org/officeDocument/2006/relationships" r:id="docRId65" o:title=""/>
+            <v:imagedata xmlns:r="http://schemas.openxmlformats.org/officeDocument/2006/relationships" r:id="docRId66" o:title=""/>
           </v:rect>
-          <o:OLEObject xmlns:r="http://schemas.openxmlformats.org/officeDocument/2006/relationships" xmlns:o="urn:schemas-microsoft-com:office:office" Type="Embed" ProgID="StaticMetafile" DrawAspect="Content" ObjectID="0000000029" ShapeID="rectole0000000029" r:id="docRId64"/>
+          <o:OLEObject xmlns:r="http://schemas.openxmlformats.org/officeDocument/2006/relationships" xmlns:o="urn:schemas-microsoft-com:office:office" Type="Embed" ProgID="StaticMetafile" DrawAspect="Content" ObjectID="0000000029" ShapeID="rectole0000000029" r:id="docRId65"/>
         </w:object>
       </w:r>
       <w:r>
@@ -3632,7 +3604,7 @@
           <w:sz w:val="18"/>
           <w:shd w:fill="auto" w:val="clear"/>
         </w:rPr>
-        <w:t xml:space="preserve">Análise comportamental</w:t>
+        <w:t xml:space="preserve">Análise crítica</w:t>
       </w:r>
     </w:p>
     <w:p>
@@ -3668,9 +3640,9 @@
         <w:object w:dxaOrig="60" w:dyaOrig="60">
           <v:rect xmlns:o="urn:schemas-microsoft-com:office:office" xmlns:v="urn:schemas-microsoft-com:vml" id="rectole0000000030" style="width:3.000000pt;height:3.000000pt" o:preferrelative="t" o:ole="">
             <o:lock v:ext="edit"/>
-            <v:imagedata xmlns:r="http://schemas.openxmlformats.org/officeDocument/2006/relationships" r:id="docRId67" o:title=""/>
+            <v:imagedata xmlns:r="http://schemas.openxmlformats.org/officeDocument/2006/relationships" r:id="docRId68" o:title=""/>
           </v:rect>
-          <o:OLEObject xmlns:r="http://schemas.openxmlformats.org/officeDocument/2006/relationships" xmlns:o="urn:schemas-microsoft-com:office:office" Type="Embed" ProgID="StaticMetafile" DrawAspect="Content" ObjectID="0000000030" ShapeID="rectole0000000030" r:id="docRId66"/>
+          <o:OLEObject xmlns:r="http://schemas.openxmlformats.org/officeDocument/2006/relationships" xmlns:o="urn:schemas-microsoft-com:office:office" Type="Embed" ProgID="StaticMetafile" DrawAspect="Content" ObjectID="0000000030" ShapeID="rectole0000000030" r:id="docRId67"/>
         </w:object>
       </w:r>
       <w:r>
@@ -3693,7 +3665,7 @@
           <w:sz w:val="18"/>
           <w:shd w:fill="auto" w:val="clear"/>
         </w:rPr>
-        <w:t xml:space="preserve">Serenidade</w:t>
+        <w:t xml:space="preserve">Análise comportamental</w:t>
       </w:r>
     </w:p>
     <w:p>
@@ -3729,9 +3701,9 @@
         <w:object w:dxaOrig="60" w:dyaOrig="60">
           <v:rect xmlns:o="urn:schemas-microsoft-com:office:office" xmlns:v="urn:schemas-microsoft-com:vml" id="rectole0000000031" style="width:3.000000pt;height:3.000000pt" o:preferrelative="t" o:ole="">
             <o:lock v:ext="edit"/>
-            <v:imagedata xmlns:r="http://schemas.openxmlformats.org/officeDocument/2006/relationships" r:id="docRId69" o:title=""/>
+            <v:imagedata xmlns:r="http://schemas.openxmlformats.org/officeDocument/2006/relationships" r:id="docRId70" o:title=""/>
           </v:rect>
-          <o:OLEObject xmlns:r="http://schemas.openxmlformats.org/officeDocument/2006/relationships" xmlns:o="urn:schemas-microsoft-com:office:office" Type="Embed" ProgID="StaticMetafile" DrawAspect="Content" ObjectID="0000000031" ShapeID="rectole0000000031" r:id="docRId68"/>
+          <o:OLEObject xmlns:r="http://schemas.openxmlformats.org/officeDocument/2006/relationships" xmlns:o="urn:schemas-microsoft-com:office:office" Type="Embed" ProgID="StaticMetafile" DrawAspect="Content" ObjectID="0000000031" ShapeID="rectole0000000031" r:id="docRId69"/>
         </w:object>
       </w:r>
       <w:r>
@@ -3754,7 +3726,7 @@
           <w:sz w:val="18"/>
           <w:shd w:fill="auto" w:val="clear"/>
         </w:rPr>
-        <w:t xml:space="preserve">Seriedade</w:t>
+        <w:t xml:space="preserve">Serenidade</w:t>
       </w:r>
     </w:p>
     <w:p>
@@ -3790,9 +3762,9 @@
         <w:object w:dxaOrig="60" w:dyaOrig="60">
           <v:rect xmlns:o="urn:schemas-microsoft-com:office:office" xmlns:v="urn:schemas-microsoft-com:vml" id="rectole0000000032" style="width:3.000000pt;height:3.000000pt" o:preferrelative="t" o:ole="">
             <o:lock v:ext="edit"/>
-            <v:imagedata xmlns:r="http://schemas.openxmlformats.org/officeDocument/2006/relationships" r:id="docRId71" o:title=""/>
+            <v:imagedata xmlns:r="http://schemas.openxmlformats.org/officeDocument/2006/relationships" r:id="docRId72" o:title=""/>
           </v:rect>
-          <o:OLEObject xmlns:r="http://schemas.openxmlformats.org/officeDocument/2006/relationships" xmlns:o="urn:schemas-microsoft-com:office:office" Type="Embed" ProgID="StaticMetafile" DrawAspect="Content" ObjectID="0000000032" ShapeID="rectole0000000032" r:id="docRId70"/>
+          <o:OLEObject xmlns:r="http://schemas.openxmlformats.org/officeDocument/2006/relationships" xmlns:o="urn:schemas-microsoft-com:office:office" Type="Embed" ProgID="StaticMetafile" DrawAspect="Content" ObjectID="0000000032" ShapeID="rectole0000000032" r:id="docRId71"/>
         </w:object>
       </w:r>
       <w:r>
@@ -3815,7 +3787,7 @@
           <w:sz w:val="18"/>
           <w:shd w:fill="auto" w:val="clear"/>
         </w:rPr>
-        <w:t xml:space="preserve">Hombridade</w:t>
+        <w:t xml:space="preserve">Seriedade</w:t>
       </w:r>
     </w:p>
     <w:p>
@@ -3851,9 +3823,9 @@
         <w:object w:dxaOrig="60" w:dyaOrig="60">
           <v:rect xmlns:o="urn:schemas-microsoft-com:office:office" xmlns:v="urn:schemas-microsoft-com:vml" id="rectole0000000033" style="width:3.000000pt;height:3.000000pt" o:preferrelative="t" o:ole="">
             <o:lock v:ext="edit"/>
-            <v:imagedata xmlns:r="http://schemas.openxmlformats.org/officeDocument/2006/relationships" r:id="docRId73" o:title=""/>
+            <v:imagedata xmlns:r="http://schemas.openxmlformats.org/officeDocument/2006/relationships" r:id="docRId74" o:title=""/>
           </v:rect>
-          <o:OLEObject xmlns:r="http://schemas.openxmlformats.org/officeDocument/2006/relationships" xmlns:o="urn:schemas-microsoft-com:office:office" Type="Embed" ProgID="StaticMetafile" DrawAspect="Content" ObjectID="0000000033" ShapeID="rectole0000000033" r:id="docRId72"/>
+          <o:OLEObject xmlns:r="http://schemas.openxmlformats.org/officeDocument/2006/relationships" xmlns:o="urn:schemas-microsoft-com:office:office" Type="Embed" ProgID="StaticMetafile" DrawAspect="Content" ObjectID="0000000033" ShapeID="rectole0000000033" r:id="docRId73"/>
         </w:object>
       </w:r>
       <w:r>
@@ -3876,7 +3848,7 @@
           <w:sz w:val="18"/>
           <w:shd w:fill="auto" w:val="clear"/>
         </w:rPr>
-        <w:t xml:space="preserve">Hierarquia</w:t>
+        <w:t xml:space="preserve">Hombridade</w:t>
       </w:r>
     </w:p>
     <w:p>
@@ -3912,9 +3884,70 @@
         <w:object w:dxaOrig="60" w:dyaOrig="60">
           <v:rect xmlns:o="urn:schemas-microsoft-com:office:office" xmlns:v="urn:schemas-microsoft-com:vml" id="rectole0000000034" style="width:3.000000pt;height:3.000000pt" o:preferrelative="t" o:ole="">
             <o:lock v:ext="edit"/>
-            <v:imagedata xmlns:r="http://schemas.openxmlformats.org/officeDocument/2006/relationships" r:id="docRId75" o:title=""/>
+            <v:imagedata xmlns:r="http://schemas.openxmlformats.org/officeDocument/2006/relationships" r:id="docRId76" o:title=""/>
           </v:rect>
-          <o:OLEObject xmlns:r="http://schemas.openxmlformats.org/officeDocument/2006/relationships" xmlns:o="urn:schemas-microsoft-com:office:office" Type="Embed" ProgID="StaticMetafile" DrawAspect="Content" ObjectID="0000000034" ShapeID="rectole0000000034" r:id="docRId74"/>
+          <o:OLEObject xmlns:r="http://schemas.openxmlformats.org/officeDocument/2006/relationships" xmlns:o="urn:schemas-microsoft-com:office:office" Type="Embed" ProgID="StaticMetafile" DrawAspect="Content" ObjectID="0000000034" ShapeID="rectole0000000034" r:id="docRId75"/>
+        </w:object>
+      </w:r>
+      <w:r>
+        <w:rPr>
+          <w:rFonts w:ascii="Calibri" w:hAnsi="Calibri" w:cs="Calibri" w:eastAsia="Calibri"/>
+          <w:color w:val="auto"/>
+          <w:spacing w:val="0"/>
+          <w:position w:val="0"/>
+          <w:sz w:val="22"/>
+          <w:shd w:fill="auto" w:val="clear"/>
+        </w:rPr>
+        <w:t xml:space="preserve">  </w:t>
+      </w:r>
+      <w:r>
+        <w:rPr>
+          <w:rFonts w:ascii="Arial" w:hAnsi="Arial" w:cs="Arial" w:eastAsia="Arial"/>
+          <w:color w:val="auto"/>
+          <w:spacing w:val="0"/>
+          <w:position w:val="0"/>
+          <w:sz w:val="18"/>
+          <w:shd w:fill="auto" w:val="clear"/>
+        </w:rPr>
+        <w:t xml:space="preserve">Hierarquia</w:t>
+      </w:r>
+    </w:p>
+    <w:p>
+      <w:pPr>
+        <w:spacing w:before="0" w:after="0" w:line="240"/>
+        <w:ind w:right="0" w:left="160" w:firstLine="0"/>
+        <w:jc w:val="left"/>
+        <w:rPr>
+          <w:rFonts w:ascii="Arial" w:hAnsi="Arial" w:cs="Arial" w:eastAsia="Arial"/>
+          <w:color w:val="auto"/>
+          <w:spacing w:val="0"/>
+          <w:position w:val="0"/>
+          <w:sz w:val="20"/>
+          <w:shd w:fill="auto" w:val="clear"/>
+        </w:rPr>
+      </w:pPr>
+    </w:p>
+    <w:p>
+      <w:pPr>
+        <w:spacing w:before="0" w:after="0" w:line="240"/>
+        <w:ind w:right="0" w:left="0" w:firstLine="0"/>
+        <w:jc w:val="left"/>
+        <w:rPr>
+          <w:rFonts w:ascii="Calibri" w:hAnsi="Calibri" w:cs="Calibri" w:eastAsia="Calibri"/>
+          <w:color w:val="auto"/>
+          <w:spacing w:val="0"/>
+          <w:position w:val="0"/>
+          <w:sz w:val="20"/>
+          <w:shd w:fill="auto" w:val="clear"/>
+        </w:rPr>
+      </w:pPr>
+      <w:r>
+        <w:object w:dxaOrig="60" w:dyaOrig="60">
+          <v:rect xmlns:o="urn:schemas-microsoft-com:office:office" xmlns:v="urn:schemas-microsoft-com:vml" id="rectole0000000035" style="width:3.000000pt;height:3.000000pt" o:preferrelative="t" o:ole="">
+            <o:lock v:ext="edit"/>
+            <v:imagedata xmlns:r="http://schemas.openxmlformats.org/officeDocument/2006/relationships" r:id="docRId78" o:title=""/>
+          </v:rect>
+          <o:OLEObject xmlns:r="http://schemas.openxmlformats.org/officeDocument/2006/relationships" xmlns:o="urn:schemas-microsoft-com:office:office" Type="Embed" ProgID="StaticMetafile" DrawAspect="Content" ObjectID="0000000035" ShapeID="rectole0000000035" r:id="docRId77"/>
         </w:object>
       </w:r>
       <w:r>

</xml_diff>